<commit_message>
Save csv data as integers
</commit_message>
<xml_diff>
--- a/worksheets/worksheet_1.docx
+++ b/worksheets/worksheet_1.docx
@@ -18,16 +18,6 @@
     </w:p>
     <w:p>
       <w:pPr>
-        <w:rPr/>
-      </w:pPr>
-      <w:r>
-        <w:rPr>
-          <w:rtl w:val="0"/>
-        </w:rPr>
-      </w:r>
-    </w:p>
-    <w:p>
-      <w:pPr>
         <w:pStyle w:val="Heading1"/>
         <w:rPr/>
       </w:pPr>
@@ -37,22 +27,22 @@
         <w:rPr>
           <w:rtl w:val="0"/>
         </w:rPr>
-        <w:t xml:space="preserve">Your data</w:t>
-      </w:r>
-    </w:p>
-    <w:p>
-      <w:pPr>
-        <w:numPr>
-          <w:ilvl w:val="0"/>
-          <w:numId w:val="1"/>
-        </w:numPr>
-        <w:ind w:left="720" w:hanging="360"/>
-      </w:pPr>
-      <w:r>
-        <w:rPr>
-          <w:rtl w:val="0"/>
-        </w:rPr>
-        <w:t xml:space="preserve">Open the .csv file in Excel (or similar)</w:t>
+        <w:t xml:space="preserve">Your EEG data</w:t>
+      </w:r>
+    </w:p>
+    <w:p>
+      <w:pPr>
+        <w:numPr>
+          <w:ilvl w:val="0"/>
+          <w:numId w:val="1"/>
+        </w:numPr>
+        <w:ind w:left="720" w:hanging="360"/>
+      </w:pPr>
+      <w:r>
+        <w:rPr>
+          <w:rtl w:val="0"/>
+        </w:rPr>
+        <w:t xml:space="preserve">Open the EEG_blink.csv file in Excel (or similar)</w:t>
       </w:r>
     </w:p>
     <w:p>
@@ -97,7 +87,7 @@
         <w:rPr>
           <w:rtl w:val="0"/>
         </w:rPr>
-        <w:t xml:space="preserve">How many rows do you see? </w:t>
+        <w:t xml:space="preserve">How many rows do you see?</w:t>
       </w:r>
     </w:p>
     <w:p>
@@ -174,58 +164,40 @@
         <w:rPr>
           <w:rtl w:val="0"/>
         </w:rPr>
-        <w:t xml:space="preserve">Calculate the following for each row</w:t>
-      </w:r>
-    </w:p>
-    <w:p>
-      <w:pPr>
-        <w:numPr>
-          <w:ilvl w:val="1"/>
-          <w:numId w:val="1"/>
-        </w:numPr>
-        <w:ind w:left="1440" w:hanging="360"/>
-      </w:pPr>
-      <w:r>
-        <w:rPr>
-          <w:rtl w:val="0"/>
-        </w:rPr>
-        <w:t xml:space="preserve">Minimum</w:t>
-      </w:r>
-    </w:p>
-    <w:p>
-      <w:pPr>
-        <w:numPr>
-          <w:ilvl w:val="1"/>
-          <w:numId w:val="1"/>
-        </w:numPr>
-        <w:ind w:left="1440" w:hanging="360"/>
-        <w:rPr>
-          <w:u w:val="none"/>
-        </w:rPr>
-      </w:pPr>
-      <w:r>
-        <w:rPr>
-          <w:rtl w:val="0"/>
-        </w:rPr>
-        <w:t xml:space="preserve">Maximum</w:t>
-      </w:r>
-    </w:p>
-    <w:p>
-      <w:pPr>
-        <w:numPr>
-          <w:ilvl w:val="1"/>
-          <w:numId w:val="1"/>
-        </w:numPr>
-        <w:ind w:left="1440" w:hanging="360"/>
-        <w:rPr>
-          <w:u w:val="none"/>
-        </w:rPr>
-      </w:pPr>
-      <w:r>
-        <w:rPr>
-          <w:rtl w:val="0"/>
-        </w:rPr>
-        <w:t xml:space="preserve">Average</w:t>
+        <w:t xml:space="preserve">Calculate the minimum, maximum and average sample value for each row</w:t>
+      </w:r>
+    </w:p>
+    <w:p>
+      <w:pPr>
+        <w:numPr>
+          <w:ilvl w:val="0"/>
+          <w:numId w:val="1"/>
+        </w:numPr>
+        <w:ind w:left="720" w:hanging="360"/>
+      </w:pPr>
+      <w:r>
+        <w:rPr>
+          <w:rtl w:val="0"/>
+        </w:rPr>
+        <w:t xml:space="preserve">Plot every channel as a line plot</w:t>
+      </w:r>
+    </w:p>
+    <w:p>
+      <w:pPr>
+        <w:numPr>
+          <w:ilvl w:val="0"/>
+          <w:numId w:val="1"/>
+        </w:numPr>
+        <w:ind w:left="720" w:hanging="360"/>
+        <w:rPr>
+          <w:u w:val="none"/>
+        </w:rPr>
+      </w:pPr>
+      <w:r>
+        <w:rPr>
+          <w:rtl w:val="0"/>
+        </w:rPr>
+        <w:t xml:space="preserve">Save the most interesting plots with the correct plot titles, axis names and axis units</w:t>
       </w:r>
     </w:p>
     <w:p>
@@ -254,6 +226,93 @@
         <w:rPr>
           <w:rtl w:val="0"/>
         </w:rPr>
+        <w:t xml:space="preserve">Bad electrode connection</w:t>
+      </w:r>
+    </w:p>
+    <w:p>
+      <w:pPr>
+        <w:numPr>
+          <w:ilvl w:val="1"/>
+          <w:numId w:val="1"/>
+        </w:numPr>
+        <w:ind w:left="1440" w:hanging="360"/>
+        <w:rPr>
+          <w:u w:val="none"/>
+        </w:rPr>
+      </w:pPr>
+      <w:r>
+        <w:rPr>
+          <w:rtl w:val="0"/>
+        </w:rPr>
+        <w:t xml:space="preserve">Which channels were badly connected?</w:t>
+      </w:r>
+    </w:p>
+    <w:p>
+      <w:pPr>
+        <w:numPr>
+          <w:ilvl w:val="1"/>
+          <w:numId w:val="1"/>
+        </w:numPr>
+        <w:ind w:left="1440" w:hanging="360"/>
+        <w:rPr>
+          <w:u w:val="none"/>
+        </w:rPr>
+      </w:pPr>
+      <w:r>
+        <w:rPr>
+          <w:rtl w:val="0"/>
+        </w:rPr>
+        <w:t xml:space="preserve">What tells you that those were badly connected?</w:t>
+      </w:r>
+    </w:p>
+    <w:p>
+      <w:pPr>
+        <w:numPr>
+          <w:ilvl w:val="1"/>
+          <w:numId w:val="1"/>
+        </w:numPr>
+        <w:ind w:left="1440" w:hanging="360"/>
+        <w:rPr>
+          <w:u w:val="none"/>
+        </w:rPr>
+      </w:pPr>
+      <w:r>
+        <w:rPr>
+          <w:rtl w:val="0"/>
+        </w:rPr>
+        <w:t xml:space="preserve">How would you decide if a channel was bad? How would you quantify it?</w:t>
+      </w:r>
+    </w:p>
+    <w:p>
+      <w:pPr>
+        <w:numPr>
+          <w:ilvl w:val="1"/>
+          <w:numId w:val="1"/>
+        </w:numPr>
+        <w:ind w:left="1440" w:hanging="360"/>
+        <w:rPr>
+          <w:u w:val="none"/>
+        </w:rPr>
+      </w:pPr>
+      <w:r>
+        <w:rPr>
+          <w:rtl w:val="0"/>
+        </w:rPr>
+        <w:t xml:space="preserve">Remove the data from the bad channels</w:t>
+      </w:r>
+    </w:p>
+    <w:p>
+      <w:pPr>
+        <w:numPr>
+          <w:ilvl w:val="0"/>
+          <w:numId w:val="1"/>
+        </w:numPr>
+        <w:ind w:left="720" w:hanging="360"/>
+      </w:pPr>
+      <w:r>
+        <w:rPr>
+          <w:rtl w:val="0"/>
+        </w:rPr>
         <w:t xml:space="preserve">Blinking</w:t>
       </w:r>
     </w:p>
@@ -264,27 +323,15 @@
           <w:numId w:val="1"/>
         </w:numPr>
         <w:ind w:left="1440" w:hanging="360"/>
-      </w:pPr>
-      <w:r>
-        <w:rPr>
-          <w:rtl w:val="0"/>
-        </w:rPr>
-        <w:t xml:space="preserve">Find the starting time and ending time of the first five blinks</w:t>
-      </w:r>
-    </w:p>
-    <w:p>
-      <w:pPr>
-        <w:numPr>
-          <w:ilvl w:val="0"/>
-          <w:numId w:val="1"/>
-        </w:numPr>
-        <w:ind w:left="720" w:hanging="360"/>
-      </w:pPr>
-      <w:r>
-        <w:rPr>
-          <w:rtl w:val="0"/>
-        </w:rPr>
-        <w:t xml:space="preserve">Eye movement</w:t>
+        <w:rPr>
+          <w:u w:val="none"/>
+        </w:rPr>
+      </w:pPr>
+      <w:r>
+        <w:rPr>
+          <w:rtl w:val="0"/>
+        </w:rPr>
+        <w:t xml:space="preserve">How many blinks can you identify?</w:t>
       </w:r>
     </w:p>
     <w:p>
@@ -294,27 +341,15 @@
           <w:numId w:val="1"/>
         </w:numPr>
         <w:ind w:left="1440" w:hanging="360"/>
-      </w:pPr>
-      <w:r>
-        <w:rPr>
-          <w:rtl w:val="0"/>
-        </w:rPr>
-        <w:t xml:space="preserve">Find five time points of horizontal eye movements</w:t>
-      </w:r>
-    </w:p>
-    <w:p>
-      <w:pPr>
-        <w:numPr>
-          <w:ilvl w:val="0"/>
-          <w:numId w:val="1"/>
-        </w:numPr>
-        <w:ind w:left="720" w:hanging="360"/>
-      </w:pPr>
-      <w:r>
-        <w:rPr>
-          <w:rtl w:val="0"/>
-        </w:rPr>
-        <w:t xml:space="preserve">Closed eyes</w:t>
+        <w:rPr>
+          <w:u w:val="none"/>
+        </w:rPr>
+      </w:pPr>
+      <w:r>
+        <w:rPr>
+          <w:rtl w:val="0"/>
+        </w:rPr>
+        <w:t xml:space="preserve">Which channels pick up the blinks?</w:t>
       </w:r>
     </w:p>
     <w:p>
@@ -324,15 +359,12 @@
           <w:numId w:val="1"/>
         </w:numPr>
         <w:ind w:left="1440" w:hanging="360"/>
-        <w:rPr>
-          <w:u w:val="none"/>
-        </w:rPr>
-      </w:pPr>
-      <w:r>
-        <w:rPr>
-          <w:rtl w:val="0"/>
-        </w:rPr>
-        <w:t xml:space="preserve">Find the time points when the participants’ eyes were closed</w:t>
+      </w:pPr>
+      <w:r>
+        <w:rPr>
+          <w:rtl w:val="0"/>
+        </w:rPr>
+        <w:t xml:space="preserve">Find the starting time, peak time and ending time of the blinks</w:t>
       </w:r>
     </w:p>
     <w:p>
@@ -350,7 +382,7 @@
         <w:rPr>
           <w:rtl w:val="0"/>
         </w:rPr>
-        <w:t xml:space="preserve">In which channels do you see a pattern?</w:t>
+        <w:t xml:space="preserve">Take the average of the channels that you identified as blinks</w:t>
       </w:r>
     </w:p>
     <w:p>
@@ -368,22 +400,7 @@
         <w:rPr>
           <w:rtl w:val="0"/>
         </w:rPr>
-        <w:t xml:space="preserve">How many times per second do the patterns repeat?</w:t>
-      </w:r>
-    </w:p>
-    <w:p>
-      <w:pPr>
-        <w:numPr>
-          <w:ilvl w:val="0"/>
-          <w:numId w:val="1"/>
-        </w:numPr>
-        <w:ind w:left="720" w:hanging="360"/>
-      </w:pPr>
-      <w:r>
-        <w:rPr>
-          <w:rtl w:val="0"/>
-        </w:rPr>
-        <w:t xml:space="preserve">Chewing</w:t>
+        <w:t xml:space="preserve">Plot the average</w:t>
       </w:r>
     </w:p>
     <w:p>
@@ -393,204 +410,46 @@
           <w:numId w:val="1"/>
         </w:numPr>
         <w:ind w:left="1440" w:hanging="360"/>
-      </w:pPr>
-      <w:r>
-        <w:rPr>
-          <w:rtl w:val="0"/>
-        </w:rPr>
-        <w:t xml:space="preserve">Find the starting time and ending time of chewing movements</w:t>
-      </w:r>
-    </w:p>
-    <w:p>
-      <w:pPr>
-        <w:numPr>
-          <w:ilvl w:val="1"/>
-          <w:numId w:val="1"/>
-        </w:numPr>
-        <w:ind w:left="1440" w:hanging="360"/>
-        <w:rPr>
-          <w:u w:val="none"/>
-        </w:rPr>
-      </w:pPr>
-      <w:r>
-        <w:rPr>
-          <w:rtl w:val="0"/>
-        </w:rPr>
-        <w:t xml:space="preserve">Describe the shape of the signals in these times</w:t>
-      </w:r>
-    </w:p>
-    <w:p>
-      <w:pPr>
-        <w:numPr>
-          <w:ilvl w:val="0"/>
-          <w:numId w:val="1"/>
-        </w:numPr>
-        <w:ind w:left="720" w:hanging="360"/>
-      </w:pPr>
-      <w:r>
-        <w:rPr>
-          <w:rtl w:val="0"/>
-        </w:rPr>
-        <w:t xml:space="preserve">Neck and shoulder movement</w:t>
-      </w:r>
-    </w:p>
-    <w:p>
-      <w:pPr>
-        <w:numPr>
-          <w:ilvl w:val="1"/>
-          <w:numId w:val="1"/>
-        </w:numPr>
-        <w:ind w:left="1440" w:hanging="360"/>
-      </w:pPr>
-      <w:r>
-        <w:rPr>
-          <w:rtl w:val="0"/>
-        </w:rPr>
-        <w:t xml:space="preserve">Find the starting time and ending time of neck and shoulder movements</w:t>
-      </w:r>
-    </w:p>
-    <w:p>
-      <w:pPr>
-        <w:numPr>
-          <w:ilvl w:val="1"/>
-          <w:numId w:val="1"/>
-        </w:numPr>
-        <w:ind w:left="1440" w:hanging="360"/>
-      </w:pPr>
-      <w:r>
-        <w:rPr>
-          <w:rtl w:val="0"/>
-        </w:rPr>
-        <w:t xml:space="preserve">Describe the shape of the signals in these times</w:t>
-      </w:r>
-    </w:p>
-    <w:p>
-      <w:pPr>
-        <w:numPr>
-          <w:ilvl w:val="0"/>
-          <w:numId w:val="1"/>
-        </w:numPr>
-        <w:ind w:left="720" w:hanging="360"/>
-      </w:pPr>
-      <w:r>
-        <w:rPr>
-          <w:rtl w:val="0"/>
-        </w:rPr>
-        <w:t xml:space="preserve">Remove/disconnect one electrode</w:t>
-      </w:r>
-    </w:p>
-    <w:p>
-      <w:pPr>
-        <w:numPr>
-          <w:ilvl w:val="1"/>
-          <w:numId w:val="1"/>
-        </w:numPr>
-        <w:ind w:left="1440" w:hanging="360"/>
-      </w:pPr>
-      <w:r>
-        <w:rPr>
-          <w:rtl w:val="0"/>
-        </w:rPr>
-        <w:t xml:space="preserve">Find the starting time and ending time of a disconnected electrode</w:t>
-      </w:r>
-    </w:p>
-    <w:p>
-      <w:pPr>
-        <w:numPr>
-          <w:ilvl w:val="1"/>
-          <w:numId w:val="1"/>
-        </w:numPr>
-        <w:ind w:left="1440" w:hanging="360"/>
-        <w:rPr>
-          <w:u w:val="none"/>
-        </w:rPr>
-      </w:pPr>
-      <w:r>
-        <w:rPr>
-          <w:rtl w:val="0"/>
-        </w:rPr>
-        <w:t xml:space="preserve">Which electrode was disconnected?</w:t>
-      </w:r>
-    </w:p>
-    <w:p>
-      <w:pPr>
-        <w:numPr>
-          <w:ilvl w:val="1"/>
-          <w:numId w:val="1"/>
-        </w:numPr>
-        <w:ind w:left="1440" w:hanging="360"/>
-        <w:rPr>
-          <w:u w:val="none"/>
-        </w:rPr>
-      </w:pPr>
-      <w:r>
-        <w:rPr>
-          <w:rtl w:val="0"/>
-        </w:rPr>
-        <w:t xml:space="preserve">Did this disconnection affect other electrodes?</w:t>
-      </w:r>
-    </w:p>
-    <w:p>
-      <w:pPr>
-        <w:numPr>
-          <w:ilvl w:val="0"/>
-          <w:numId w:val="1"/>
-        </w:numPr>
-        <w:ind w:left="720" w:hanging="360"/>
-      </w:pPr>
-      <w:r>
-        <w:rPr>
-          <w:rtl w:val="0"/>
-        </w:rPr>
-        <w:t xml:space="preserve">Put on a headphone</w:t>
-      </w:r>
-    </w:p>
-    <w:p>
-      <w:pPr>
-        <w:numPr>
-          <w:ilvl w:val="1"/>
-          <w:numId w:val="1"/>
-        </w:numPr>
-        <w:ind w:left="1440" w:hanging="360"/>
-      </w:pPr>
-      <w:r>
-        <w:rPr>
-          <w:rtl w:val="0"/>
-        </w:rPr>
-        <w:t xml:space="preserve">Find the starting time and ending time of putting on the headphone</w:t>
-      </w:r>
-    </w:p>
-    <w:p>
-      <w:pPr>
-        <w:numPr>
-          <w:ilvl w:val="1"/>
-          <w:numId w:val="1"/>
-        </w:numPr>
-        <w:ind w:left="1440" w:hanging="360"/>
-      </w:pPr>
-      <w:r>
-        <w:rPr>
-          <w:rtl w:val="0"/>
-        </w:rPr>
-        <w:t xml:space="preserve">How did this affect the electrodes?</w:t>
-      </w:r>
-    </w:p>
-    <w:p>
-      <w:pPr>
-        <w:numPr>
-          <w:ilvl w:val="1"/>
-          <w:numId w:val="1"/>
-        </w:numPr>
-        <w:ind w:left="1440" w:hanging="360"/>
-        <w:rPr>
-          <w:u w:val="none"/>
-        </w:rPr>
-      </w:pPr>
-      <w:r>
-        <w:rPr>
-          <w:rtl w:val="0"/>
-        </w:rPr>
-        <w:t xml:space="preserve">Which electrodes were affected?</w:t>
+        <w:rPr>
+          <w:u w:val="none"/>
+        </w:rPr>
+      </w:pPr>
+      <w:r>
+        <w:rPr>
+          <w:rtl w:val="0"/>
+        </w:rPr>
+        <w:t xml:space="preserve">How is this different from the individual plots?</w:t>
+      </w:r>
+    </w:p>
+    <w:p>
+      <w:pPr>
+        <w:numPr>
+          <w:ilvl w:val="0"/>
+          <w:numId w:val="1"/>
+        </w:numPr>
+        <w:ind w:left="720" w:hanging="360"/>
+        <w:rPr>
+          <w:u w:val="none"/>
+        </w:rPr>
+      </w:pPr>
+      <w:r>
+        <w:rPr>
+          <w:rtl w:val="0"/>
+        </w:rPr>
+        <w:t xml:space="preserve">Repeat all of the above for horizontal eye movements using the </w:t>
+      </w:r>
+      <w:r>
+        <w:rPr>
+          <w:i w:val="1"/>
+          <w:rtl w:val="0"/>
+        </w:rPr>
+        <w:t xml:space="preserve">EEG_eye_movement.csv</w:t>
+      </w:r>
+      <w:r>
+        <w:rPr>
+          <w:rtl w:val="0"/>
+        </w:rPr>
+        <w:t xml:space="preserve"> file</w:t>
       </w:r>
     </w:p>
     <w:p>
@@ -622,43 +481,43 @@
         <w:rPr>
           <w:rtl w:val="0"/>
         </w:rPr>
-        <w:t xml:space="preserve">Create a new channel and generate a 1s long noise signal</w:t>
-      </w:r>
-    </w:p>
-    <w:p>
-      <w:pPr>
-        <w:numPr>
-          <w:ilvl w:val="0"/>
-          <w:numId w:val="1"/>
-        </w:numPr>
-        <w:ind w:left="720" w:hanging="360"/>
-        <w:rPr>
-          <w:u w:val="none"/>
-        </w:rPr>
-      </w:pPr>
-      <w:r>
-        <w:rPr>
-          <w:rtl w:val="0"/>
-        </w:rPr>
-        <w:t xml:space="preserve">Repeat with another 10 channels, take the average of these channels and plot it</w:t>
-      </w:r>
-    </w:p>
-    <w:p>
-      <w:pPr>
-        <w:numPr>
-          <w:ilvl w:val="0"/>
-          <w:numId w:val="1"/>
-        </w:numPr>
-        <w:ind w:left="720" w:hanging="360"/>
-        <w:rPr>
-          <w:u w:val="none"/>
-        </w:rPr>
-      </w:pPr>
-      <w:r>
-        <w:rPr>
-          <w:rtl w:val="0"/>
-        </w:rPr>
-        <w:t xml:space="preserve">Repeat with another 100 channels, take the average of these channels and plot it</w:t>
+        <w:t xml:space="preserve">Create a new row and generate a 1s long noise signal</w:t>
+      </w:r>
+    </w:p>
+    <w:p>
+      <w:pPr>
+        <w:numPr>
+          <w:ilvl w:val="0"/>
+          <w:numId w:val="1"/>
+        </w:numPr>
+        <w:ind w:left="720" w:hanging="360"/>
+        <w:rPr>
+          <w:u w:val="none"/>
+        </w:rPr>
+      </w:pPr>
+      <w:r>
+        <w:rPr>
+          <w:rtl w:val="0"/>
+        </w:rPr>
+        <w:t xml:space="preserve">Repeat with another 10 rows, take the average of these channels and plot it</w:t>
+      </w:r>
+    </w:p>
+    <w:p>
+      <w:pPr>
+        <w:numPr>
+          <w:ilvl w:val="0"/>
+          <w:numId w:val="1"/>
+        </w:numPr>
+        <w:ind w:left="720" w:hanging="360"/>
+        <w:rPr>
+          <w:u w:val="none"/>
+        </w:rPr>
+      </w:pPr>
+      <w:r>
+        <w:rPr>
+          <w:rtl w:val="0"/>
+        </w:rPr>
+        <w:t xml:space="preserve">Repeat with another 100 rows, take the average of these channels and plot it</w:t>
       </w:r>
     </w:p>
     <w:p>
@@ -695,16 +554,6 @@
           <w:rtl w:val="0"/>
         </w:rPr>
         <w:t xml:space="preserve">Repeat d) but imagine you are in the United States</w:t>
-      </w:r>
-    </w:p>
-    <w:p>
-      <w:pPr>
-        <w:rPr/>
-      </w:pPr>
-      <w:r>
-        <w:rPr>
-          <w:rtl w:val="0"/>
-        </w:rPr>
       </w:r>
     </w:p>
     <w:sectPr>

</xml_diff>